<commit_message>
feat: add backlog task management and new test files
- Add backlog.md task management system with project guidelines
- Create task-001 for fixing placeholder overlapping issue
- Add new test files for table row insertion and underline replacement
- Add test output files for validation
- Remove outdated README_DEBUGGER.md
- Update test information configuration

🤖 Generated with [Claude Code](https://claude.ai/code)

Co-Authored-By: Claude <noreply@anthropic.com>
</commit_message>
<xml_diff>
--- a/tests/CS-TEMPLATE.docx
+++ b/tests/CS-TEMPLATE.docx
@@ -1360,12 +1360,6 @@
         <w:rPr>
           <w:sz w:val="19"/>
         </w:rPr>
-        <w:t xml:space="preserve">O Sócio </w:t>
-      </w:r>
-      <w:r>
-        <w:rPr>
-          <w:sz w:val="19"/>
-        </w:rPr>
         <w:t>_</w:t>
       </w:r>
       <w:proofErr w:type="spellStart"/>
@@ -1373,13 +1367,7 @@
         <w:rPr>
           <w:sz w:val="19"/>
         </w:rPr>
-        <w:t>partner</w:t>
-      </w:r>
-      <w:r>
-        <w:rPr>
-          <w:sz w:val="19"/>
-        </w:rPr>
-        <w:t>_full_name</w:t>
+        <w:t>partner_subscription</w:t>
       </w:r>
       <w:proofErr w:type="spellEnd"/>
       <w:r>
@@ -1388,116 +1376,6 @@
         </w:rPr>
         <w:t>_</w:t>
       </w:r>
-      <w:r>
-        <w:rPr>
-          <w:sz w:val="19"/>
-        </w:rPr>
-        <w:t xml:space="preserve">, subscreve e integraliza neste ato </w:t>
-      </w:r>
-      <w:r>
-        <w:rPr>
-          <w:sz w:val="19"/>
-        </w:rPr>
-        <w:t>_</w:t>
-      </w:r>
-      <w:proofErr w:type="spellStart"/>
-      <w:r>
-        <w:rPr>
-          <w:sz w:val="19"/>
-        </w:rPr>
-        <w:t>parner_</w:t>
-      </w:r>
-      <w:r>
-        <w:rPr>
-          <w:sz w:val="19"/>
-        </w:rPr>
-        <w:t>total_</w:t>
-      </w:r>
-      <w:r>
-        <w:rPr>
-          <w:sz w:val="19"/>
-        </w:rPr>
-        <w:t>quotes</w:t>
-      </w:r>
-      <w:proofErr w:type="spellEnd"/>
-      <w:r>
-        <w:rPr>
-          <w:sz w:val="19"/>
-        </w:rPr>
-        <w:t>_</w:t>
-      </w:r>
-      <w:r>
-        <w:rPr>
-          <w:sz w:val="19"/>
-        </w:rPr>
-        <w:t xml:space="preserve"> quotas no valor de R$ </w:t>
-      </w:r>
-      <w:r>
-        <w:rPr>
-          <w:sz w:val="19"/>
-        </w:rPr>
-        <w:t>_</w:t>
-      </w:r>
-      <w:proofErr w:type="spellStart"/>
-      <w:r>
-        <w:rPr>
-          <w:sz w:val="19"/>
-        </w:rPr>
-        <w:t>office_</w:t>
-      </w:r>
-      <w:r>
-        <w:rPr>
-          <w:sz w:val="19"/>
-        </w:rPr>
-        <w:t>quote_value</w:t>
-      </w:r>
-      <w:proofErr w:type="spellEnd"/>
-      <w:r>
-        <w:rPr>
-          <w:sz w:val="19"/>
-        </w:rPr>
-        <w:t>_</w:t>
-      </w:r>
-      <w:r>
-        <w:rPr>
-          <w:sz w:val="19"/>
-        </w:rPr>
-        <w:t xml:space="preserve"> cada uma, perfazendo o total de R$ </w:t>
-      </w:r>
-      <w:r>
-        <w:rPr>
-          <w:sz w:val="19"/>
-        </w:rPr>
-        <w:t>_</w:t>
-      </w:r>
-      <w:proofErr w:type="spellStart"/>
-      <w:r>
-        <w:rPr>
-          <w:sz w:val="19"/>
-        </w:rPr>
-        <w:t>partner_</w:t>
-      </w:r>
-      <w:r>
-        <w:rPr>
-          <w:sz w:val="19"/>
-        </w:rPr>
-        <w:t>sum</w:t>
-      </w:r>
-      <w:proofErr w:type="spellEnd"/>
-      <w:proofErr w:type="gramStart"/>
-      <w:r>
-        <w:rPr>
-          <w:sz w:val="19"/>
-        </w:rPr>
-        <w:t>_</w:t>
-      </w:r>
-      <w:r>
-        <w:rPr>
-          <w:sz w:val="19"/>
-        </w:rPr>
-        <w:t xml:space="preserve"> ;</w:t>
-      </w:r>
-      <w:proofErr w:type="gramEnd"/>
     </w:p>
     <w:p>
       <w:pPr>
@@ -1909,6 +1787,12 @@
               <w:rPr>
                 <w:sz w:val="19"/>
               </w:rPr>
+              <w:t xml:space="preserve"> </w:t>
+            </w:r>
+            <w:r>
+              <w:rPr>
+                <w:sz w:val="19"/>
+              </w:rPr>
               <w:t>_</w:t>
             </w:r>
             <w:proofErr w:type="spellStart"/>
@@ -1953,15 +1837,20 @@
               </w:rPr>
               <w:t>_</w:t>
             </w:r>
-            <w:proofErr w:type="spellStart"/>
             <w:r>
               <w:rPr>
                 <w:spacing w:val="-2"/>
                 <w:sz w:val="19"/>
               </w:rPr>
-              <w:t>percentage</w:t>
+              <w:t>%</w:t>
             </w:r>
-            <w:proofErr w:type="spellEnd"/>
+            <w:r>
+              <w:rPr>
+                <w:spacing w:val="-2"/>
+                <w:sz w:val="19"/>
+              </w:rPr>
+              <w:t xml:space="preserve"> </w:t>
+            </w:r>
             <w:r>
               <w:rPr>
                 <w:spacing w:val="-2"/>
@@ -2069,6 +1958,13 @@
                 <w:sz w:val="19"/>
               </w:rPr>
               <w:t>_</w:t>
+            </w:r>
+            <w:r>
+              <w:rPr>
+                <w:spacing w:val="-2"/>
+                <w:sz w:val="19"/>
+              </w:rPr>
+              <w:t xml:space="preserve"> </w:t>
             </w:r>
             <w:proofErr w:type="spellStart"/>
             <w:r>

</xml_diff>

<commit_message>
refactor: clean up test files and reorganize DOCX processing structure
- Remove obsolete test files: formatter.rb, multiple individual test scripts
- Delete old template variants: MUSTACHE, table-rows-added, underline-intelligent-output
- Update CS-TEMPLATE.docx with latest changes
- Add CS-UNIPESSOAL-TEMPLATE.docx for single partner scenarios
- Streamline test_information.json structure
- Add test_individual_information.json for specific use cases
- Create test_individual_replacement.rb for focused testing
- Organize unused test files into dedicated folder

🤖 Generated with [Claude Code](https://claude.ai/code)

Co-Authored-By: Claude <noreply@anthropic.com>
</commit_message>
<xml_diff>
--- a/tests/CS-TEMPLATE.docx
+++ b/tests/CS-TEMPLATE.docx
@@ -156,11 +156,9 @@
       <w:r>
         <w:t>_</w:t>
       </w:r>
-      <w:proofErr w:type="spellStart"/>
       <w:r>
         <w:t>office_name</w:t>
       </w:r>
-      <w:proofErr w:type="spellEnd"/>
       <w:r>
         <w:t>_</w:t>
       </w:r>
@@ -240,24 +238,15 @@
           <w:rFonts w:ascii="Arial" w:hAnsi="Arial"/>
           <w:bCs/>
         </w:rPr>
-        <w:t>_</w:t>
-      </w:r>
-      <w:proofErr w:type="spellStart"/>
+        <w:t>_partner</w:t>
+      </w:r>
       <w:r>
         <w:rPr>
           <w:rFonts w:ascii="Arial" w:hAnsi="Arial"/>
           <w:bCs/>
         </w:rPr>
-        <w:t>partner</w:t>
-      </w:r>
-      <w:r>
-        <w:rPr>
-          <w:rFonts w:ascii="Arial" w:hAnsi="Arial"/>
-          <w:bCs/>
-        </w:rPr>
         <w:t>_qualification</w:t>
       </w:r>
-      <w:proofErr w:type="spellEnd"/>
       <w:r>
         <w:rPr>
           <w:rFonts w:ascii="Arial" w:hAnsi="Arial"/>
@@ -461,7 +450,6 @@
         </w:rPr>
         <w:t>_</w:t>
       </w:r>
-      <w:proofErr w:type="spellStart"/>
       <w:r>
         <w:rPr>
           <w:rFonts w:ascii="Arial" w:hAnsi="Arial"/>
@@ -476,16 +464,7 @@
           <w:b/>
           <w:sz w:val="19"/>
         </w:rPr>
-        <w:t>name</w:t>
-      </w:r>
-      <w:proofErr w:type="spellEnd"/>
-      <w:r>
-        <w:rPr>
-          <w:rFonts w:ascii="Arial" w:hAnsi="Arial"/>
-          <w:b/>
-          <w:sz w:val="19"/>
-        </w:rPr>
-        <w:t>_</w:t>
+        <w:t>name_</w:t>
       </w:r>
       <w:r>
         <w:rPr>
@@ -508,7 +487,6 @@
         </w:rPr>
         <w:t>_</w:t>
       </w:r>
-      <w:proofErr w:type="spellStart"/>
       <w:r>
         <w:rPr>
           <w:sz w:val="19"/>
@@ -519,9 +497,26 @@
         <w:rPr>
           <w:sz w:val="19"/>
         </w:rPr>
-        <w:t>city</w:t>
-      </w:r>
-      <w:proofErr w:type="spellEnd"/>
+        <w:t>city_</w:t>
+      </w:r>
+      <w:r>
+        <w:rPr>
+          <w:sz w:val="19"/>
+        </w:rPr>
+        <w:t xml:space="preserve"> no Estado d</w:t>
+      </w:r>
+      <w:r>
+        <w:rPr>
+          <w:sz w:val="19"/>
+        </w:rPr>
+        <w:t>e</w:t>
+      </w:r>
+      <w:r>
+        <w:rPr>
+          <w:sz w:val="19"/>
+        </w:rPr>
+        <w:t xml:space="preserve"> </w:t>
+      </w:r>
       <w:r>
         <w:rPr>
           <w:sz w:val="19"/>
@@ -532,19 +527,19 @@
         <w:rPr>
           <w:sz w:val="19"/>
         </w:rPr>
-        <w:t xml:space="preserve"> no Estado d</w:t>
-      </w:r>
-      <w:r>
-        <w:rPr>
-          <w:sz w:val="19"/>
-        </w:rPr>
-        <w:t>e</w:t>
-      </w:r>
-      <w:r>
-        <w:rPr>
-          <w:sz w:val="19"/>
-        </w:rPr>
-        <w:t xml:space="preserve"> </w:t>
+        <w:t>office_</w:t>
+      </w:r>
+      <w:r>
+        <w:rPr>
+          <w:sz w:val="19"/>
+        </w:rPr>
+        <w:t xml:space="preserve">state_ </w:t>
+      </w:r>
+      <w:r>
+        <w:rPr>
+          <w:sz w:val="19"/>
+        </w:rPr>
+        <w:t xml:space="preserve">na </w:t>
       </w:r>
       <w:r>
         <w:rPr>
@@ -552,7 +547,6 @@
         </w:rPr>
         <w:t>_</w:t>
       </w:r>
-      <w:proofErr w:type="spellStart"/>
       <w:r>
         <w:rPr>
           <w:sz w:val="19"/>
@@ -563,82 +557,34 @@
         <w:rPr>
           <w:sz w:val="19"/>
         </w:rPr>
-        <w:t>state</w:t>
-      </w:r>
-      <w:proofErr w:type="spellEnd"/>
-      <w:r>
-        <w:rPr>
-          <w:sz w:val="19"/>
-        </w:rPr>
-        <w:t xml:space="preserve">_ </w:t>
-      </w:r>
-      <w:r>
-        <w:rPr>
-          <w:sz w:val="19"/>
-        </w:rPr>
-        <w:t xml:space="preserve">na </w:t>
-      </w:r>
-      <w:r>
-        <w:rPr>
+        <w:t>address_</w:t>
+      </w:r>
+      <w:r>
+        <w:rPr>
+          <w:sz w:val="19"/>
+        </w:rPr>
+        <w:t xml:space="preserve">, CEP: </w:t>
+      </w:r>
+      <w:r>
+        <w:rPr>
+          <w:spacing w:val="-2"/>
           <w:sz w:val="19"/>
         </w:rPr>
         <w:t>_</w:t>
       </w:r>
-      <w:proofErr w:type="spellStart"/>
-      <w:r>
-        <w:rPr>
+      <w:r>
+        <w:rPr>
+          <w:spacing w:val="-2"/>
           <w:sz w:val="19"/>
         </w:rPr>
         <w:t>office_</w:t>
       </w:r>
       <w:r>
         <w:rPr>
-          <w:sz w:val="19"/>
-        </w:rPr>
-        <w:t>address</w:t>
-      </w:r>
-      <w:proofErr w:type="spellEnd"/>
-      <w:r>
-        <w:rPr>
-          <w:sz w:val="19"/>
-        </w:rPr>
-        <w:t>_</w:t>
-      </w:r>
-      <w:r>
-        <w:rPr>
-          <w:sz w:val="19"/>
-        </w:rPr>
-        <w:t xml:space="preserve">, CEP: </w:t>
-      </w:r>
-      <w:r>
-        <w:rPr>
           <w:spacing w:val="-2"/>
           <w:sz w:val="19"/>
         </w:rPr>
-        <w:t>_</w:t>
-      </w:r>
-      <w:proofErr w:type="spellStart"/>
-      <w:r>
-        <w:rPr>
-          <w:spacing w:val="-2"/>
-          <w:sz w:val="19"/>
-        </w:rPr>
-        <w:t>office_</w:t>
-      </w:r>
-      <w:r>
-        <w:rPr>
-          <w:spacing w:val="-2"/>
-          <w:sz w:val="19"/>
-        </w:rPr>
-        <w:t>zip_code</w:t>
-      </w:r>
-      <w:proofErr w:type="spellEnd"/>
-      <w:r>
-        <w:rPr>
-          <w:spacing w:val="-2"/>
-          <w:sz w:val="19"/>
-        </w:rPr>
-        <w:t>_</w:t>
+        <w:t>zip_code_</w:t>
       </w:r>
       <w:r>
         <w:rPr>
@@ -811,13 +757,8 @@
         </w:rPr>
         <w:t xml:space="preserve"> </w:t>
       </w:r>
-      <w:proofErr w:type="spellStart"/>
-      <w:r>
-        <w:t>advocatícios</w:t>
-      </w:r>
-      <w:proofErr w:type="spellEnd"/>
-      <w:r>
-        <w:t>,</w:t>
+      <w:r>
+        <w:t>advocatícios,</w:t>
       </w:r>
       <w:r>
         <w:rPr>
@@ -1193,11 +1134,9 @@
         </w:rPr>
         <w:t xml:space="preserve"> </w:t>
       </w:r>
-      <w:proofErr w:type="gramStart"/>
       <w:r>
         <w:t>registro</w:t>
       </w:r>
-      <w:proofErr w:type="gramEnd"/>
       <w:r>
         <w:rPr>
           <w:spacing w:val="1"/>
@@ -1285,7 +1224,6 @@
       <w:r>
         <w:t>_</w:t>
       </w:r>
-      <w:proofErr w:type="spellStart"/>
       <w:r>
         <w:t>office_</w:t>
       </w:r>
@@ -1293,28 +1231,19 @@
         <w:t>total_</w:t>
       </w:r>
       <w:r>
-        <w:t>value</w:t>
-      </w:r>
-      <w:proofErr w:type="spellEnd"/>
+        <w:t>value_</w:t>
+      </w:r>
+      <w:r>
+        <w:t xml:space="preserve"> dividido neste ato em </w:t>
+      </w:r>
       <w:r>
         <w:t>_</w:t>
       </w:r>
       <w:r>
-        <w:t xml:space="preserve"> dividido neste ato em </w:t>
-      </w:r>
-      <w:r>
-        <w:t>_</w:t>
-      </w:r>
-      <w:proofErr w:type="spellStart"/>
-      <w:r>
         <w:t>office_</w:t>
       </w:r>
       <w:r>
-        <w:t>quotes</w:t>
-      </w:r>
-      <w:proofErr w:type="spellEnd"/>
-      <w:r>
-        <w:t>_</w:t>
+        <w:t>quotes_</w:t>
       </w:r>
       <w:r>
         <w:t xml:space="preserve"> quotas, no valor de </w:t>
@@ -1322,16 +1251,11 @@
       <w:r>
         <w:t>R$ _</w:t>
       </w:r>
-      <w:proofErr w:type="spellStart"/>
       <w:r>
         <w:t>office_</w:t>
       </w:r>
       <w:r>
-        <w:t>quote_value</w:t>
-      </w:r>
-      <w:proofErr w:type="spellEnd"/>
-      <w:r>
-        <w:t>_</w:t>
+        <w:t>quote_value_</w:t>
       </w:r>
       <w:r>
         <w:t>, cada uma, subscrevendo os sócios, no presente ato, em moeda corrente do país, da seguinte maneira:</w:t>
@@ -1358,21 +1282,7 @@
         <w:rPr>
           <w:sz w:val="19"/>
         </w:rPr>
-        <w:t>_</w:t>
-      </w:r>
-      <w:proofErr w:type="spellStart"/>
-      <w:r>
-        <w:rPr>
-          <w:sz w:val="19"/>
-        </w:rPr>
-        <w:t>partner_subscription</w:t>
-      </w:r>
-      <w:proofErr w:type="spellEnd"/>
-      <w:r>
-        <w:rPr>
-          <w:sz w:val="19"/>
-        </w:rPr>
-        <w:t>_</w:t>
+        <w:t>_partner_subscription_</w:t>
       </w:r>
     </w:p>
     <w:p>
@@ -1576,14 +1486,12 @@
                 <w:sz w:val="19"/>
               </w:rPr>
             </w:pPr>
-            <w:proofErr w:type="spellStart"/>
             <w:r>
               <w:rPr>
                 <w:sz w:val="19"/>
               </w:rPr>
               <w:t>Qtd</w:t>
             </w:r>
-            <w:proofErr w:type="spellEnd"/>
             <w:r>
               <w:rPr>
                 <w:spacing w:val="1"/>
@@ -1612,7 +1520,6 @@
                 <w:sz w:val="19"/>
               </w:rPr>
             </w:pPr>
-            <w:proofErr w:type="gramStart"/>
             <w:r>
               <w:rPr>
                 <w:sz w:val="19"/>
@@ -1632,7 +1539,6 @@
               </w:rPr>
               <w:t>Em</w:t>
             </w:r>
-            <w:proofErr w:type="gramEnd"/>
             <w:r>
               <w:rPr>
                 <w:spacing w:val="2"/>
@@ -1693,7 +1599,6 @@
               </w:rPr>
               <w:t>_</w:t>
             </w:r>
-            <w:proofErr w:type="spellStart"/>
             <w:r>
               <w:rPr>
                 <w:sz w:val="19"/>
@@ -1706,7 +1611,6 @@
               </w:rPr>
               <w:t>_full_name</w:t>
             </w:r>
-            <w:proofErr w:type="spellEnd"/>
             <w:r>
               <w:rPr>
                 <w:sz w:val="19"/>
@@ -1734,7 +1638,6 @@
               </w:rPr>
               <w:t>_</w:t>
             </w:r>
-            <w:proofErr w:type="spellStart"/>
             <w:r>
               <w:rPr>
                 <w:sz w:val="19"/>
@@ -1759,7 +1662,6 @@
               </w:rPr>
               <w:t>quotes</w:t>
             </w:r>
-            <w:proofErr w:type="spellEnd"/>
             <w:r>
               <w:rPr>
                 <w:sz w:val="19"/>
@@ -1793,7 +1695,6 @@
               </w:rPr>
               <w:t>_</w:t>
             </w:r>
-            <w:proofErr w:type="spellStart"/>
             <w:r>
               <w:rPr>
                 <w:sz w:val="19"/>
@@ -1806,7 +1707,6 @@
               </w:rPr>
               <w:t>sum</w:t>
             </w:r>
-            <w:proofErr w:type="spellEnd"/>
             <w:r>
               <w:rPr>
                 <w:sz w:val="19"/>
@@ -1897,7 +1797,6 @@
               </w:rPr>
               <w:t>_</w:t>
             </w:r>
-            <w:proofErr w:type="spellStart"/>
             <w:r>
               <w:rPr>
                 <w:spacing w:val="-2"/>
@@ -1905,7 +1804,6 @@
               </w:rPr>
               <w:t>total_quotes</w:t>
             </w:r>
-            <w:proofErr w:type="spellEnd"/>
             <w:r>
               <w:rPr>
                 <w:spacing w:val="-2"/>
@@ -2466,16 +2364,11 @@
       <w:r>
         <w:t>_</w:t>
       </w:r>
-      <w:proofErr w:type="spellStart"/>
       <w:r>
         <w:t>office_</w:t>
       </w:r>
       <w:r>
-        <w:t>name</w:t>
-      </w:r>
-      <w:proofErr w:type="spellEnd"/>
-      <w:r>
-        <w:t>_</w:t>
+        <w:t>name_</w:t>
       </w:r>
     </w:p>
     <w:p>
@@ -2499,15 +2392,7 @@
         <w:t xml:space="preserve">A Sociedade será administrada, pelo sócio </w:t>
       </w:r>
       <w:r>
-        <w:t>_</w:t>
-      </w:r>
-      <w:proofErr w:type="spellStart"/>
-      <w:r>
-        <w:t>partner_full_name</w:t>
-      </w:r>
-      <w:proofErr w:type="spellEnd"/>
-      <w:r>
-        <w:t xml:space="preserve">_ </w:t>
+        <w:t xml:space="preserve">_partner_full_name_ </w:t>
       </w:r>
       <w:r>
         <w:t>sendo-lhe atribuído todos os poderes de administração e representação da sociedade para dispor e dar destino aos bens sociais, movimentar contas</w:t>
@@ -3176,48 +3061,14 @@
           <w:rFonts w:ascii="Arial" w:hAnsi="Arial"/>
           <w:b/>
         </w:rPr>
-        <w:t>_</w:t>
-      </w:r>
-      <w:proofErr w:type="spellStart"/>
-      <w:r>
-        <w:rPr>
-          <w:rFonts w:ascii="Arial" w:hAnsi="Arial"/>
-          <w:b/>
-        </w:rPr>
-        <w:t>pro_labore</w:t>
-      </w:r>
-      <w:proofErr w:type="spellEnd"/>
-      <w:proofErr w:type="gramStart"/>
-      <w:r>
-        <w:rPr>
-          <w:rFonts w:ascii="Arial" w:hAnsi="Arial"/>
-          <w:b/>
-        </w:rPr>
-        <w:t xml:space="preserve">_  </w:t>
+        <w:t xml:space="preserve">_pro_labore_  </w:t>
       </w:r>
       <w:r>
         <w:rPr>
           <w:rFonts w:ascii="Arial" w:hAnsi="Arial"/>
           <w:bCs/>
         </w:rPr>
-        <w:t>_</w:t>
-      </w:r>
-      <w:proofErr w:type="spellStart"/>
-      <w:proofErr w:type="gramEnd"/>
-      <w:r>
-        <w:rPr>
-          <w:rFonts w:ascii="Arial" w:hAnsi="Arial"/>
-          <w:bCs/>
-        </w:rPr>
-        <w:t>pro_labore_text</w:t>
-      </w:r>
-      <w:proofErr w:type="spellEnd"/>
-      <w:r>
-        <w:rPr>
-          <w:rFonts w:ascii="Arial" w:hAnsi="Arial"/>
-          <w:bCs/>
-        </w:rPr>
-        <w:t>_</w:t>
+        <w:t>_pro_labore_text_</w:t>
       </w:r>
     </w:p>
     <w:p>
@@ -3450,15 +3301,7 @@
         <w:t xml:space="preserve">: </w:t>
       </w:r>
       <w:r>
-        <w:t xml:space="preserve">Os prejuízos porventura havidos serão transferidos aos exercícios seguintes, observadas as disposições legais, e suportados pelos sócios proporcionalmente às suas </w:t>
-      </w:r>
-      <w:proofErr w:type="spellStart"/>
-      <w:r>
-        <w:t>respectivas</w:t>
-      </w:r>
-      <w:proofErr w:type="spellEnd"/>
-      <w:r>
-        <w:t xml:space="preserve"> participações no capital social.</w:t>
+        <w:t>Os prejuízos porventura havidos serão transferidos aos exercícios seguintes, observadas as disposições legais, e suportados pelos sócios proporcionalmente às suas respectivas participações no capital social.</w:t>
       </w:r>
     </w:p>
     <w:p>
@@ -3514,42 +3357,10 @@
           <w:rFonts w:ascii="Arial" w:hAnsi="Arial"/>
           <w:b/>
         </w:rPr>
-        <w:t>_</w:t>
-      </w:r>
-      <w:proofErr w:type="spellStart"/>
-      <w:r>
-        <w:rPr>
-          <w:rFonts w:ascii="Arial" w:hAnsi="Arial"/>
-          <w:b/>
-        </w:rPr>
-        <w:t>dividends</w:t>
-      </w:r>
-      <w:proofErr w:type="spellEnd"/>
-      <w:proofErr w:type="gramStart"/>
-      <w:r>
-        <w:rPr>
-          <w:rFonts w:ascii="Arial" w:hAnsi="Arial"/>
-          <w:b/>
-        </w:rPr>
-        <w:t>_</w:t>
-      </w:r>
-      <w:r>
-        <w:t xml:space="preserve"> </w:t>
-      </w:r>
-      <w:r>
-        <w:t>:</w:t>
-      </w:r>
-      <w:proofErr w:type="gramEnd"/>
-      <w:r>
-        <w:t xml:space="preserve"> _</w:t>
-      </w:r>
-      <w:proofErr w:type="spellStart"/>
-      <w:r>
-        <w:t>dividends_text</w:t>
-      </w:r>
-      <w:proofErr w:type="spellEnd"/>
-      <w:r>
-        <w:t>_</w:t>
+        <w:t>_dividends_</w:t>
+      </w:r>
+      <w:r>
+        <w:t xml:space="preserve"> _dividends_text_</w:t>
       </w:r>
     </w:p>
     <w:p>
@@ -3948,26 +3759,10 @@
         <w:t xml:space="preserve">Parágrafo Segundo: </w:t>
       </w:r>
       <w:r>
-        <w:t xml:space="preserve">Durante a vigência da Sociedade, qualquer um dos sócios, poderá ser excluído, por meio de decisão deliberada pela maioria do capital social e mediante alteração de contrato social, desde que, por força do </w:t>
-      </w:r>
-      <w:proofErr w:type="spellStart"/>
-      <w:r>
-        <w:t>art</w:t>
-      </w:r>
-      <w:proofErr w:type="spellEnd"/>
-      <w:r>
-        <w:t>.</w:t>
-      </w:r>
-      <w:r>
-        <w:t xml:space="preserve"> 4º. do Provimento nº 112/2006 do Conselho Federal da OAB, seja instruído com a prova de comunicação feita pessoalmente ao interessado, ou, na sua impossibilidade, por declaração certificada por oficial de </w:t>
-      </w:r>
-      <w:proofErr w:type="gramStart"/>
-      <w:r>
-        <w:t>registro</w:t>
-      </w:r>
-      <w:proofErr w:type="gramEnd"/>
-      <w:r>
-        <w:t xml:space="preserve"> de título e </w:t>
+        <w:t>Durante a vigência da Sociedade, qualquer um dos sócios, poderá ser excluído, por meio de decisão deliberada pela maioria do capital social e mediante alteração de contrato social, desde que, por força do art.</w:t>
+      </w:r>
+      <w:r>
+        <w:t xml:space="preserve"> 4º. do Provimento nº 112/2006 do Conselho Federal da OAB, seja instruído com a prova de comunicação feita pessoalmente ao interessado, ou, na sua impossibilidade, por declaração certificada por oficial de registro de título e </w:t>
       </w:r>
       <w:r>
         <w:rPr>
@@ -4246,16 +4041,11 @@
       <w:r>
         <w:t>_</w:t>
       </w:r>
-      <w:proofErr w:type="spellStart"/>
       <w:r>
         <w:t>office_</w:t>
       </w:r>
       <w:r>
-        <w:t>name</w:t>
-      </w:r>
-      <w:proofErr w:type="spellEnd"/>
-      <w:r>
-        <w:t>_</w:t>
+        <w:t>name_</w:t>
       </w:r>
     </w:p>
     <w:p>
@@ -4672,37 +4462,16 @@
         <w:jc w:val="both"/>
       </w:pPr>
       <w:r>
-        <w:t xml:space="preserve">Fica eleito, para dirimir eventuais dúvidas e resolver os conflitos oriundos deste contrato, o foro da Comarca </w:t>
-      </w:r>
-      <w:proofErr w:type="gramStart"/>
-      <w:r>
-        <w:t xml:space="preserve">de </w:t>
-      </w:r>
-      <w:r>
-        <w:t xml:space="preserve"> _</w:t>
-      </w:r>
-      <w:proofErr w:type="spellStart"/>
-      <w:proofErr w:type="gramEnd"/>
-      <w:r>
-        <w:t>office_city</w:t>
-      </w:r>
-      <w:proofErr w:type="spellEnd"/>
-      <w:r>
-        <w:t>_</w:t>
+        <w:t xml:space="preserve">Fica eleito, para dirimir eventuais dúvidas e resolver os conflitos oriundos deste contrato, o foro da Comarca de </w:t>
+      </w:r>
+      <w:r>
+        <w:t xml:space="preserve"> _office_city_</w:t>
       </w:r>
       <w:r>
         <w:t xml:space="preserve">, Estado do </w:t>
       </w:r>
       <w:r>
-        <w:t>_</w:t>
-      </w:r>
-      <w:proofErr w:type="spellStart"/>
-      <w:r>
-        <w:t>office_state</w:t>
-      </w:r>
-      <w:proofErr w:type="spellEnd"/>
-      <w:r>
-        <w:t>_</w:t>
+        <w:t>_office_state_</w:t>
       </w:r>
       <w:r>
         <w:t>, com renúncia a qualquer outro, por mais privilegiado que seja</w:t>
@@ -5014,15 +4783,7 @@
         <w:jc w:val="right"/>
       </w:pPr>
       <w:r>
-        <w:t>_</w:t>
-      </w:r>
-      <w:proofErr w:type="spellStart"/>
-      <w:r>
-        <w:t>office_city</w:t>
-      </w:r>
-      <w:proofErr w:type="spellEnd"/>
-      <w:r>
-        <w:t>_</w:t>
+        <w:t>_office_city_</w:t>
       </w:r>
       <w:r>
         <w:rPr>
@@ -5040,15 +4801,7 @@
         <w:t xml:space="preserve"> </w:t>
       </w:r>
       <w:r>
-        <w:t>_</w:t>
-      </w:r>
-      <w:proofErr w:type="spellStart"/>
-      <w:r>
-        <w:t>office_state</w:t>
-      </w:r>
-      <w:proofErr w:type="spellEnd"/>
-      <w:r>
-        <w:t>_,</w:t>
+        <w:t>_office_state_,</w:t>
       </w:r>
       <w:r>
         <w:rPr>
@@ -5225,19 +4978,7 @@
               <w:rPr>
                 <w:sz w:val="20"/>
               </w:rPr>
-              <w:t>_partner_</w:t>
-            </w:r>
-            <w:r>
-              <w:rPr>
-                <w:sz w:val="20"/>
-              </w:rPr>
-              <w:t>2</w:t>
-            </w:r>
-            <w:r>
-              <w:rPr>
-                <w:sz w:val="20"/>
-              </w:rPr>
-              <w:t>_full_name_</w:t>
+              <w:t>_partner_2_full_name_</w:t>
             </w:r>
           </w:p>
           <w:p>
@@ -6662,10 +6403,6 @@
 </file>
 
 <file path=customXml/item1.xml><?xml version="1.0" encoding="utf-8"?>
-<b:Sources xmlns:b="http://schemas.openxmlformats.org/officeDocument/2006/bibliography" xmlns="http://schemas.openxmlformats.org/officeDocument/2006/bibliography" SelectedStyle="/APASixthEditionOfficeOnline.xsl" StyleName="APA" Version="6"/>
-</file>
-
-<file path=customXml/item2.xml><?xml version="1.0" encoding="utf-8"?>
 <s:customData xmlns="http://www.wps.cn/officeDocument/2013/wpsCustomData" xmlns:s="http://www.wps.cn/officeDocument/2013/wpsCustomData">
   <customSectProps>
     <customSectPr/>
@@ -6679,18 +6416,22 @@
 </s:customData>
 </file>
 
+<file path=customXml/item2.xml><?xml version="1.0" encoding="utf-8"?>
+<b:Sources xmlns:b="http://schemas.openxmlformats.org/officeDocument/2006/bibliography" xmlns="http://schemas.openxmlformats.org/officeDocument/2006/bibliography" SelectedStyle="/APASixthEditionOfficeOnline.xsl" StyleName="APA" Version="6"/>
+</file>
+
 <file path=customXml/itemProps1.xml><?xml version="1.0" encoding="utf-8"?>
+<ds:datastoreItem xmlns:ds="http://schemas.openxmlformats.org/officeDocument/2006/customXml" ds:itemID="{B1977F7D-205B-4081-913C-38D41E755F92}">
+  <ds:schemaRefs>
+    <ds:schemaRef ds:uri="http://www.wps.cn/officeDocument/2013/wpsCustomData"/>
+  </ds:schemaRefs>
+</ds:datastoreItem>
+</file>
+
+<file path=customXml/itemProps2.xml><?xml version="1.0" encoding="utf-8"?>
 <ds:datastoreItem xmlns:ds="http://schemas.openxmlformats.org/officeDocument/2006/customXml" ds:itemID="{55E367B0-E252-9F41-B23C-89BB16EBBE81}">
   <ds:schemaRefs>
     <ds:schemaRef ds:uri="http://schemas.openxmlformats.org/officeDocument/2006/bibliography"/>
   </ds:schemaRefs>
 </ds:datastoreItem>
-</file>
-
-<file path=customXml/itemProps2.xml><?xml version="1.0" encoding="utf-8"?>
-<ds:datastoreItem xmlns:ds="http://schemas.openxmlformats.org/officeDocument/2006/customXml" ds:itemID="{B1977F7D-205B-4081-913C-38D41E755F92}">
-  <ds:schemaRefs>
-    <ds:schemaRef ds:uri="http://www.wps.cn/officeDocument/2013/wpsCustomData"/>
-  </ds:schemaRefs>
-</ds:datastoreItem>
 </file>
</xml_diff>